<commit_message>
Hasil Minggu Depan Tggl 4 November
</commit_message>
<xml_diff>
--- a/3. Skripsi/Ujian Hasil/Materi.docx
+++ b/3. Skripsi/Ujian Hasil/Materi.docx
@@ -1662,17 +1662,103 @@
     </w:p>
     <w:p>
       <w:pPr>
-        <w:pStyle w:val="ListParagraph"/>
-        <w:ind w:left="360"/>
-        <w:rPr>
-          <w:rFonts w:cstheme="minorHAnsi"/>
-          <w:b/>
-          <w:bCs/>
-          <w:sz w:val="24"/>
-          <w:szCs w:val="24"/>
-          <w:lang w:val="id-ID"/>
-        </w:rPr>
-      </w:pPr>
+        <w:rPr>
+          <w:rFonts w:cstheme="minorHAnsi"/>
+          <w:sz w:val="24"/>
+          <w:szCs w:val="24"/>
+          <w:lang w:val="id-ID"/>
+        </w:rPr>
+      </w:pPr>
+      <w:r>
+        <w:rPr>
+          <w:rFonts w:cstheme="minorHAnsi"/>
+          <w:sz w:val="24"/>
+          <w:szCs w:val="24"/>
+          <w:lang w:val="id-ID"/>
+        </w:rPr>
+        <w:t xml:space="preserve">Pendekatan penelitian </w:t>
+      </w:r>
+      <w:r>
+        <w:rPr>
+          <w:rFonts w:cstheme="minorHAnsi"/>
+          <w:sz w:val="24"/>
+          <w:szCs w:val="24"/>
+          <w:lang w:val="id-ID"/>
+        </w:rPr>
+        <w:t xml:space="preserve">kualitatif </w:t>
+      </w:r>
+      <w:r>
+        <w:rPr>
+          <w:rFonts w:cstheme="minorHAnsi"/>
+          <w:sz w:val="24"/>
+          <w:szCs w:val="24"/>
+          <w:lang w:val="id-ID"/>
+        </w:rPr>
+        <w:t>digunakan</w:t>
+      </w:r>
+      <w:r>
+        <w:rPr>
+          <w:rFonts w:cstheme="minorHAnsi"/>
+          <w:sz w:val="24"/>
+          <w:szCs w:val="24"/>
+          <w:lang w:val="id-ID"/>
+        </w:rPr>
+        <w:t xml:space="preserve"> untuk </w:t>
+      </w:r>
+      <w:r>
+        <w:rPr>
+          <w:rFonts w:cstheme="minorHAnsi"/>
+          <w:sz w:val="24"/>
+          <w:szCs w:val="24"/>
+          <w:lang w:val="id-ID"/>
+        </w:rPr>
+        <w:t>melakukan</w:t>
+      </w:r>
+      <w:r>
+        <w:rPr>
+          <w:rFonts w:cstheme="minorHAnsi"/>
+          <w:sz w:val="24"/>
+          <w:szCs w:val="24"/>
+          <w:lang w:val="id-ID"/>
+        </w:rPr>
+        <w:t xml:space="preserve"> pengumpulan informasi </w:t>
+      </w:r>
+      <w:r>
+        <w:rPr>
+          <w:rFonts w:cstheme="minorHAnsi"/>
+          <w:sz w:val="24"/>
+          <w:szCs w:val="24"/>
+          <w:lang w:val="id-ID"/>
+        </w:rPr>
+        <w:t>dan</w:t>
+      </w:r>
+      <w:r>
+        <w:rPr>
+          <w:rFonts w:cstheme="minorHAnsi"/>
+          <w:sz w:val="24"/>
+          <w:szCs w:val="24"/>
+          <w:lang w:val="id-ID"/>
+        </w:rPr>
+        <w:t xml:space="preserve"> analisis secara mendalam</w:t>
+      </w:r>
+      <w:r>
+        <w:rPr>
+          <w:rFonts w:cstheme="minorHAnsi"/>
+          <w:sz w:val="24"/>
+          <w:szCs w:val="24"/>
+          <w:lang w:val="id-ID"/>
+        </w:rPr>
+        <w:t xml:space="preserve"> terkait masalah yang terjadi</w:t>
+      </w:r>
+      <w:r>
+        <w:rPr>
+          <w:rFonts w:cstheme="minorHAnsi"/>
+          <w:sz w:val="24"/>
+          <w:szCs w:val="24"/>
+          <w:lang w:val="id-ID"/>
+        </w:rPr>
+        <w:t>.</w:t>
+      </w:r>
     </w:p>
     <w:p>
       <w:pPr>
@@ -1705,6 +1791,73 @@
     </w:p>
     <w:p>
       <w:pPr>
+        <w:rPr>
+          <w:rFonts w:cstheme="minorHAnsi"/>
+          <w:sz w:val="24"/>
+          <w:szCs w:val="24"/>
+          <w:lang w:val="id-ID"/>
+        </w:rPr>
+      </w:pPr>
+      <w:r>
+        <w:rPr>
+          <w:rFonts w:cstheme="minorHAnsi"/>
+          <w:sz w:val="24"/>
+          <w:szCs w:val="24"/>
+          <w:lang w:val="id-ID"/>
+        </w:rPr>
+        <w:t>Dokumen / Basis Data, yaitu mengambil database penjualan dan data-data yang di perlukan dari aplikasi POS minimarket Macca Mart.</w:t>
+      </w:r>
+    </w:p>
+    <w:p>
+      <w:pPr>
+        <w:rPr>
+          <w:rFonts w:cstheme="minorHAnsi"/>
+          <w:sz w:val="24"/>
+          <w:szCs w:val="24"/>
+          <w:lang w:val="id-ID"/>
+        </w:rPr>
+      </w:pPr>
+      <w:r>
+        <w:rPr>
+          <w:rFonts w:cstheme="minorHAnsi"/>
+          <w:sz w:val="24"/>
+          <w:szCs w:val="24"/>
+          <w:lang w:val="id-ID"/>
+        </w:rPr>
+        <w:t>Wawancara, melakukan wawancara langsung kepada pengelolah minimarket Macca Mart untuk mengetahui masalah yang terjadi pada tokoh, menganalisis sistem yang sedang berjalan serta mengusulkan sistem yang dibutuhkan.</w:t>
+      </w:r>
+    </w:p>
+    <w:p>
+      <w:pPr>
+        <w:rPr>
+          <w:rFonts w:cstheme="minorHAnsi"/>
+          <w:sz w:val="24"/>
+          <w:szCs w:val="24"/>
+          <w:lang w:val="id-ID"/>
+        </w:rPr>
+      </w:pPr>
+      <w:r>
+        <w:rPr>
+          <w:rFonts w:cstheme="minorHAnsi"/>
+          <w:sz w:val="24"/>
+          <w:szCs w:val="24"/>
+          <w:lang w:val="id-ID"/>
+        </w:rPr>
+        <w:lastRenderedPageBreak/>
+        <w:t>Library Research</w:t>
+      </w:r>
+      <w:r>
+        <w:rPr>
+          <w:rFonts w:cstheme="minorHAnsi"/>
+          <w:sz w:val="24"/>
+          <w:szCs w:val="24"/>
+          <w:lang w:val="id-ID"/>
+        </w:rPr>
+        <w:t>, yaitu mengumpulkan dan mempelajari penelitian terkait yang telah dilakukan</w:t>
+      </w:r>
+    </w:p>
+    <w:p>
+      <w:pPr>
         <w:pStyle w:val="ListParagraph"/>
         <w:numPr>
           <w:ilvl w:val="0"/>
@@ -1738,31 +1891,60 @@
           <w:rFonts w:cstheme="minorHAnsi"/>
           <w:sz w:val="24"/>
           <w:szCs w:val="24"/>
-        </w:rPr>
-      </w:pPr>
-    </w:p>
-    <w:p>
-      <w:pPr>
-        <w:rPr>
-          <w:rFonts w:cstheme="minorHAnsi"/>
-          <w:b/>
-          <w:bCs/>
-          <w:sz w:val="24"/>
-          <w:szCs w:val="24"/>
-          <w:u w:val="single"/>
-          <w:lang w:val="id-ID"/>
-        </w:rPr>
-      </w:pPr>
-      <w:r>
-        <w:rPr>
-          <w:rFonts w:cstheme="minorHAnsi"/>
-          <w:b/>
-          <w:bCs/>
-          <w:sz w:val="24"/>
-          <w:szCs w:val="24"/>
-          <w:u w:val="single"/>
-        </w:rPr>
-        <w:t>METODE</w:t>
+          <w:lang w:val="id-ID"/>
+        </w:rPr>
+      </w:pPr>
+      <w:r>
+        <w:rPr>
+          <w:rFonts w:cstheme="minorHAnsi"/>
+          <w:sz w:val="24"/>
+          <w:szCs w:val="24"/>
+          <w:lang w:val="id-ID"/>
+        </w:rPr>
+        <w:t xml:space="preserve">White Box dengan </w:t>
+      </w:r>
+      <w:r>
+        <w:rPr>
+          <w:rFonts w:cstheme="minorHAnsi"/>
+          <w:sz w:val="24"/>
+          <w:szCs w:val="24"/>
+          <w:lang w:val="id-ID"/>
+        </w:rPr>
+        <w:t>teknik Basis Path Testing</w:t>
+      </w:r>
+    </w:p>
+    <w:p>
+      <w:pPr>
+        <w:rPr>
+          <w:rFonts w:cstheme="minorHAnsi"/>
+          <w:sz w:val="24"/>
+          <w:szCs w:val="24"/>
+        </w:rPr>
+      </w:pPr>
+    </w:p>
+    <w:p>
+      <w:pPr>
+        <w:rPr>
+          <w:rFonts w:ascii="Open Sans" w:eastAsia="Times New Roman" w:hAnsi="Open Sans" w:cs="Open Sans"/>
+          <w:b/>
+          <w:bCs/>
+          <w:color w:val="000000"/>
+          <w:sz w:val="21"/>
+          <w:szCs w:val="21"/>
+          <w:lang w:val="id-ID" w:eastAsia="en-ID"/>
+        </w:rPr>
+      </w:pPr>
+      <w:r>
+        <w:rPr>
+          <w:rFonts w:ascii="Open Sans" w:eastAsia="Times New Roman" w:hAnsi="Open Sans" w:cs="Open Sans"/>
+          <w:b/>
+          <w:bCs/>
+          <w:color w:val="000000"/>
+          <w:sz w:val="21"/>
+          <w:szCs w:val="21"/>
+          <w:lang w:val="id-ID" w:eastAsia="en-ID"/>
+        </w:rPr>
+        <w:t>PERSIAPAN PERTANYAAN</w:t>
       </w:r>
     </w:p>
     <w:p>
@@ -1779,8 +1961,53 @@
           <w:bCs/>
           <w:sz w:val="24"/>
           <w:szCs w:val="24"/>
-        </w:rPr>
-      </w:pPr>
+          <w:lang w:val="id-ID"/>
+        </w:rPr>
+      </w:pPr>
+      <w:proofErr w:type="spellStart"/>
+      <w:r>
+        <w:rPr>
+          <w:rFonts w:cstheme="minorHAnsi"/>
+          <w:b/>
+          <w:bCs/>
+          <w:sz w:val="24"/>
+          <w:szCs w:val="24"/>
+        </w:rPr>
+        <w:t>Alasan</w:t>
+      </w:r>
+      <w:proofErr w:type="spellEnd"/>
+      <w:r>
+        <w:rPr>
+          <w:rFonts w:cstheme="minorHAnsi"/>
+          <w:b/>
+          <w:bCs/>
+          <w:sz w:val="24"/>
+          <w:szCs w:val="24"/>
+        </w:rPr>
+        <w:t xml:space="preserve"> </w:t>
+      </w:r>
+      <w:proofErr w:type="spellStart"/>
+      <w:r>
+        <w:rPr>
+          <w:rFonts w:cstheme="minorHAnsi"/>
+          <w:b/>
+          <w:bCs/>
+          <w:sz w:val="24"/>
+          <w:szCs w:val="24"/>
+        </w:rPr>
+        <w:t>Memilih</w:t>
+      </w:r>
+      <w:proofErr w:type="spellEnd"/>
+      <w:r>
+        <w:rPr>
+          <w:rFonts w:cstheme="minorHAnsi"/>
+          <w:b/>
+          <w:bCs/>
+          <w:sz w:val="24"/>
+          <w:szCs w:val="24"/>
+        </w:rPr>
+        <w:t xml:space="preserve"> </w:t>
+      </w:r>
       <w:proofErr w:type="spellStart"/>
       <w:r>
         <w:rPr>
@@ -1793,996 +2020,43 @@
         <w:t>Metode</w:t>
       </w:r>
       <w:proofErr w:type="spellEnd"/>
-      <w:r>
-        <w:rPr>
-          <w:rFonts w:cstheme="minorHAnsi"/>
-          <w:b/>
-          <w:bCs/>
-          <w:sz w:val="24"/>
-          <w:szCs w:val="24"/>
-        </w:rPr>
-        <w:t xml:space="preserve"> </w:t>
-      </w:r>
-      <w:r>
-        <w:rPr>
-          <w:rFonts w:cstheme="minorHAnsi"/>
-          <w:b/>
-          <w:bCs/>
-          <w:sz w:val="24"/>
-          <w:szCs w:val="24"/>
-        </w:rPr>
-        <w:t xml:space="preserve">Linear Regression </w:t>
-      </w:r>
-    </w:p>
-    <w:p>
-      <w:pPr>
-        <w:rPr>
-          <w:rFonts w:cstheme="minorHAnsi"/>
-          <w:sz w:val="24"/>
-          <w:szCs w:val="24"/>
-          <w:lang w:val="id-ID"/>
-        </w:rPr>
-      </w:pPr>
-      <w:r>
-        <w:rPr>
-          <w:rFonts w:cstheme="minorHAnsi"/>
-          <w:sz w:val="24"/>
-          <w:szCs w:val="24"/>
-          <w:lang w:val="id-ID"/>
-        </w:rPr>
-        <w:t xml:space="preserve">Metode </w:t>
-      </w:r>
-      <w:r>
-        <w:rPr>
-          <w:rFonts w:cstheme="minorHAnsi"/>
-          <w:sz w:val="24"/>
-          <w:szCs w:val="24"/>
-          <w:lang w:val="id-ID"/>
-        </w:rPr>
-        <w:t xml:space="preserve">Regresi Linear adalah Metode Statistik yang berfungsi untuk menguji sejauh mana hubungan sebab akibat antara Variabel Faktor Penyebab (X) terhadap Variabel Akibatnya. </w:t>
-      </w:r>
-      <w:r>
-        <w:rPr>
-          <w:rFonts w:cstheme="minorHAnsi"/>
-          <w:sz w:val="24"/>
-          <w:szCs w:val="24"/>
-          <w:lang w:val="id-ID"/>
-        </w:rPr>
-        <w:lastRenderedPageBreak/>
-        <w:t>Faktor Penyebab pada umumnya dilambangkan dengan X atau disebut juga dengan Predictor sedangkan Variabel Akibat dilambangkan dengan Y atau disebut juga dengan Response. Regresi Linear juga merupakan salah satu Metode Statistik yang dipergunakan dalam produksi untuk melakukan peramalan ataupun prediksi tentang karakteristik kualitas maupun Kuantitas.</w:t>
-      </w:r>
-    </w:p>
-    <w:p>
-      <w:pPr>
-        <w:rPr>
-          <w:rFonts w:cstheme="minorHAnsi"/>
-          <w:sz w:val="24"/>
-          <w:szCs w:val="24"/>
-        </w:rPr>
-      </w:pPr>
-      <w:r>
-        <w:rPr>
-          <w:rFonts w:cstheme="minorHAnsi"/>
-          <w:sz w:val="24"/>
-          <w:szCs w:val="24"/>
-        </w:rPr>
-        <w:t xml:space="preserve">Model </w:t>
-      </w:r>
-      <w:proofErr w:type="spellStart"/>
-      <w:r>
-        <w:rPr>
-          <w:rFonts w:cstheme="minorHAnsi"/>
-          <w:sz w:val="24"/>
-          <w:szCs w:val="24"/>
-        </w:rPr>
-        <w:t>Persamaan</w:t>
-      </w:r>
-      <w:proofErr w:type="spellEnd"/>
-      <w:r>
-        <w:rPr>
-          <w:rFonts w:cstheme="minorHAnsi"/>
-          <w:sz w:val="24"/>
-          <w:szCs w:val="24"/>
-        </w:rPr>
-        <w:t xml:space="preserve"> </w:t>
-      </w:r>
-      <w:proofErr w:type="spellStart"/>
-      <w:r>
-        <w:rPr>
-          <w:rFonts w:cstheme="minorHAnsi"/>
-          <w:sz w:val="24"/>
-          <w:szCs w:val="24"/>
-        </w:rPr>
-        <w:t>Regresi</w:t>
-      </w:r>
-      <w:proofErr w:type="spellEnd"/>
-      <w:r>
-        <w:rPr>
-          <w:rFonts w:cstheme="minorHAnsi"/>
-          <w:sz w:val="24"/>
-          <w:szCs w:val="24"/>
-        </w:rPr>
-        <w:t xml:space="preserve"> Linear Sederhana adalah </w:t>
-      </w:r>
-      <w:proofErr w:type="spellStart"/>
-      <w:r>
-        <w:rPr>
-          <w:rFonts w:cstheme="minorHAnsi"/>
-          <w:sz w:val="24"/>
-          <w:szCs w:val="24"/>
-        </w:rPr>
-        <w:t>seperti</w:t>
-      </w:r>
-      <w:proofErr w:type="spellEnd"/>
-      <w:r>
-        <w:rPr>
-          <w:rFonts w:cstheme="minorHAnsi"/>
-          <w:sz w:val="24"/>
-          <w:szCs w:val="24"/>
-        </w:rPr>
-        <w:t xml:space="preserve"> </w:t>
-      </w:r>
-      <w:proofErr w:type="spellStart"/>
-      <w:r>
-        <w:rPr>
-          <w:rFonts w:cstheme="minorHAnsi"/>
-          <w:sz w:val="24"/>
-          <w:szCs w:val="24"/>
-        </w:rPr>
-        <w:t>berikut</w:t>
-      </w:r>
-      <w:proofErr w:type="spellEnd"/>
-      <w:r>
-        <w:rPr>
-          <w:rFonts w:cstheme="minorHAnsi"/>
-          <w:sz w:val="24"/>
-          <w:szCs w:val="24"/>
-        </w:rPr>
-        <w:t xml:space="preserve"> </w:t>
-      </w:r>
-      <w:proofErr w:type="gramStart"/>
-      <w:r>
-        <w:rPr>
-          <w:rFonts w:cstheme="minorHAnsi"/>
-          <w:sz w:val="24"/>
-          <w:szCs w:val="24"/>
-        </w:rPr>
-        <w:t>ini :</w:t>
-      </w:r>
-      <w:proofErr w:type="gramEnd"/>
-    </w:p>
-    <w:p>
-      <w:pPr>
-        <w:rPr>
-          <w:rFonts w:cstheme="minorHAnsi"/>
-          <w:b/>
-          <w:bCs/>
-          <w:sz w:val="24"/>
-          <w:szCs w:val="24"/>
-        </w:rPr>
-      </w:pPr>
-      <w:r>
-        <w:rPr>
-          <w:rFonts w:cstheme="minorHAnsi"/>
-          <w:b/>
-          <w:bCs/>
-          <w:sz w:val="24"/>
-          <w:szCs w:val="24"/>
-        </w:rPr>
-        <w:t xml:space="preserve">Y = a + </w:t>
-      </w:r>
-      <w:proofErr w:type="spellStart"/>
-      <w:r>
-        <w:rPr>
-          <w:rFonts w:cstheme="minorHAnsi"/>
-          <w:b/>
-          <w:bCs/>
-          <w:sz w:val="24"/>
-          <w:szCs w:val="24"/>
-        </w:rPr>
-        <w:t>bX</w:t>
-      </w:r>
-      <w:proofErr w:type="spellEnd"/>
-    </w:p>
-    <w:p>
-      <w:pPr>
-        <w:rPr>
-          <w:rFonts w:cstheme="minorHAnsi"/>
-          <w:sz w:val="24"/>
-          <w:szCs w:val="24"/>
-        </w:rPr>
-      </w:pPr>
-      <w:proofErr w:type="gramStart"/>
-      <w:r>
-        <w:rPr>
-          <w:rFonts w:cstheme="minorHAnsi"/>
-          <w:sz w:val="24"/>
-          <w:szCs w:val="24"/>
-        </w:rPr>
-        <w:t>Dimana :</w:t>
-      </w:r>
-      <w:proofErr w:type="gramEnd"/>
-    </w:p>
-    <w:p>
-      <w:pPr>
-        <w:rPr>
-          <w:rFonts w:cstheme="minorHAnsi"/>
-          <w:sz w:val="24"/>
-          <w:szCs w:val="24"/>
-        </w:rPr>
-      </w:pPr>
-      <w:r>
-        <w:rPr>
-          <w:rFonts w:cstheme="minorHAnsi"/>
-          <w:sz w:val="24"/>
-          <w:szCs w:val="24"/>
-        </w:rPr>
-        <w:t xml:space="preserve">Y = </w:t>
-      </w:r>
-      <w:proofErr w:type="spellStart"/>
-      <w:r>
-        <w:rPr>
-          <w:rFonts w:cstheme="minorHAnsi"/>
-          <w:sz w:val="24"/>
-          <w:szCs w:val="24"/>
-        </w:rPr>
-        <w:t>Variabel</w:t>
-      </w:r>
-      <w:proofErr w:type="spellEnd"/>
-      <w:r>
-        <w:rPr>
-          <w:rFonts w:cstheme="minorHAnsi"/>
-          <w:sz w:val="24"/>
-          <w:szCs w:val="24"/>
-        </w:rPr>
-        <w:t xml:space="preserve"> Response atau </w:t>
-      </w:r>
-      <w:proofErr w:type="spellStart"/>
-      <w:r>
-        <w:rPr>
-          <w:rFonts w:cstheme="minorHAnsi"/>
-          <w:sz w:val="24"/>
-          <w:szCs w:val="24"/>
-        </w:rPr>
-        <w:t>Variabel</w:t>
-      </w:r>
-      <w:proofErr w:type="spellEnd"/>
-      <w:r>
-        <w:rPr>
-          <w:rFonts w:cstheme="minorHAnsi"/>
-          <w:sz w:val="24"/>
-          <w:szCs w:val="24"/>
-        </w:rPr>
-        <w:t xml:space="preserve"> </w:t>
-      </w:r>
-      <w:proofErr w:type="spellStart"/>
-      <w:r>
-        <w:rPr>
-          <w:rFonts w:cstheme="minorHAnsi"/>
-          <w:sz w:val="24"/>
-          <w:szCs w:val="24"/>
-        </w:rPr>
-        <w:t>Akibat</w:t>
-      </w:r>
-      <w:proofErr w:type="spellEnd"/>
-      <w:r>
-        <w:rPr>
-          <w:rFonts w:cstheme="minorHAnsi"/>
-          <w:sz w:val="24"/>
-          <w:szCs w:val="24"/>
-        </w:rPr>
-        <w:t xml:space="preserve"> (Dependent)</w:t>
-      </w:r>
-    </w:p>
-    <w:p>
-      <w:pPr>
-        <w:rPr>
-          <w:rFonts w:cstheme="minorHAnsi"/>
-          <w:sz w:val="24"/>
-          <w:szCs w:val="24"/>
-        </w:rPr>
-      </w:pPr>
-      <w:r>
-        <w:rPr>
-          <w:rFonts w:cstheme="minorHAnsi"/>
-          <w:sz w:val="24"/>
-          <w:szCs w:val="24"/>
-        </w:rPr>
-        <w:t xml:space="preserve">X = </w:t>
-      </w:r>
-      <w:proofErr w:type="spellStart"/>
-      <w:r>
-        <w:rPr>
-          <w:rFonts w:cstheme="minorHAnsi"/>
-          <w:sz w:val="24"/>
-          <w:szCs w:val="24"/>
-        </w:rPr>
-        <w:t>Variabel</w:t>
-      </w:r>
-      <w:proofErr w:type="spellEnd"/>
-      <w:r>
-        <w:rPr>
-          <w:rFonts w:cstheme="minorHAnsi"/>
-          <w:sz w:val="24"/>
-          <w:szCs w:val="24"/>
-        </w:rPr>
-        <w:t xml:space="preserve"> Predictor atau </w:t>
-      </w:r>
-      <w:proofErr w:type="spellStart"/>
-      <w:r>
-        <w:rPr>
-          <w:rFonts w:cstheme="minorHAnsi"/>
-          <w:sz w:val="24"/>
-          <w:szCs w:val="24"/>
-        </w:rPr>
-        <w:t>Variabel</w:t>
-      </w:r>
-      <w:proofErr w:type="spellEnd"/>
-      <w:r>
-        <w:rPr>
-          <w:rFonts w:cstheme="minorHAnsi"/>
-          <w:sz w:val="24"/>
-          <w:szCs w:val="24"/>
-        </w:rPr>
-        <w:t xml:space="preserve"> </w:t>
-      </w:r>
-      <w:proofErr w:type="spellStart"/>
-      <w:r>
-        <w:rPr>
-          <w:rFonts w:cstheme="minorHAnsi"/>
-          <w:sz w:val="24"/>
-          <w:szCs w:val="24"/>
-        </w:rPr>
-        <w:t>Faktor</w:t>
-      </w:r>
-      <w:proofErr w:type="spellEnd"/>
-      <w:r>
-        <w:rPr>
-          <w:rFonts w:cstheme="minorHAnsi"/>
-          <w:sz w:val="24"/>
-          <w:szCs w:val="24"/>
-        </w:rPr>
-        <w:t xml:space="preserve"> </w:t>
-      </w:r>
-      <w:proofErr w:type="spellStart"/>
-      <w:r>
-        <w:rPr>
-          <w:rFonts w:cstheme="minorHAnsi"/>
-          <w:sz w:val="24"/>
-          <w:szCs w:val="24"/>
-        </w:rPr>
-        <w:t>Penyebab</w:t>
-      </w:r>
-      <w:proofErr w:type="spellEnd"/>
-      <w:r>
-        <w:rPr>
-          <w:rFonts w:cstheme="minorHAnsi"/>
-          <w:sz w:val="24"/>
-          <w:szCs w:val="24"/>
-        </w:rPr>
-        <w:t xml:space="preserve"> (Independent)</w:t>
-      </w:r>
-    </w:p>
-    <w:p>
-      <w:pPr>
-        <w:rPr>
-          <w:rFonts w:cstheme="minorHAnsi"/>
-          <w:sz w:val="24"/>
-          <w:szCs w:val="24"/>
-        </w:rPr>
-      </w:pPr>
-      <w:r>
-        <w:rPr>
-          <w:rFonts w:cstheme="minorHAnsi"/>
-          <w:sz w:val="24"/>
-          <w:szCs w:val="24"/>
-        </w:rPr>
-        <w:t xml:space="preserve">a = </w:t>
-      </w:r>
-      <w:proofErr w:type="spellStart"/>
-      <w:r>
-        <w:rPr>
-          <w:rFonts w:cstheme="minorHAnsi"/>
-          <w:sz w:val="24"/>
-          <w:szCs w:val="24"/>
-        </w:rPr>
-        <w:t>konstanta</w:t>
-      </w:r>
-      <w:proofErr w:type="spellEnd"/>
-    </w:p>
-    <w:p>
-      <w:pPr>
-        <w:rPr>
-          <w:rFonts w:cstheme="minorHAnsi"/>
-          <w:sz w:val="24"/>
-          <w:szCs w:val="24"/>
-        </w:rPr>
-      </w:pPr>
-      <w:r>
-        <w:rPr>
-          <w:rFonts w:cstheme="minorHAnsi"/>
-          <w:sz w:val="24"/>
-          <w:szCs w:val="24"/>
-        </w:rPr>
-        <w:t xml:space="preserve">b = </w:t>
-      </w:r>
-      <w:proofErr w:type="spellStart"/>
-      <w:r>
-        <w:rPr>
-          <w:rFonts w:cstheme="minorHAnsi"/>
-          <w:sz w:val="24"/>
-          <w:szCs w:val="24"/>
-        </w:rPr>
-        <w:t>koefisien</w:t>
-      </w:r>
-      <w:proofErr w:type="spellEnd"/>
-      <w:r>
-        <w:rPr>
-          <w:rFonts w:cstheme="minorHAnsi"/>
-          <w:sz w:val="24"/>
-          <w:szCs w:val="24"/>
-        </w:rPr>
-        <w:t xml:space="preserve"> </w:t>
-      </w:r>
-      <w:proofErr w:type="spellStart"/>
-      <w:r>
-        <w:rPr>
-          <w:rFonts w:cstheme="minorHAnsi"/>
-          <w:sz w:val="24"/>
-          <w:szCs w:val="24"/>
-        </w:rPr>
-        <w:t>regresi</w:t>
-      </w:r>
-      <w:proofErr w:type="spellEnd"/>
-      <w:r>
-        <w:rPr>
-          <w:rFonts w:cstheme="minorHAnsi"/>
-          <w:sz w:val="24"/>
-          <w:szCs w:val="24"/>
-        </w:rPr>
-        <w:t xml:space="preserve"> (</w:t>
-      </w:r>
-      <w:proofErr w:type="spellStart"/>
-      <w:r>
-        <w:rPr>
-          <w:rFonts w:cstheme="minorHAnsi"/>
-          <w:sz w:val="24"/>
-          <w:szCs w:val="24"/>
-        </w:rPr>
-        <w:t>kemiringan</w:t>
-      </w:r>
-      <w:proofErr w:type="spellEnd"/>
-      <w:r>
-        <w:rPr>
-          <w:rFonts w:cstheme="minorHAnsi"/>
-          <w:sz w:val="24"/>
-          <w:szCs w:val="24"/>
-        </w:rPr>
-        <w:t xml:space="preserve">); </w:t>
-      </w:r>
-      <w:proofErr w:type="spellStart"/>
-      <w:r>
-        <w:rPr>
-          <w:rFonts w:cstheme="minorHAnsi"/>
-          <w:sz w:val="24"/>
-          <w:szCs w:val="24"/>
-        </w:rPr>
-        <w:t>besaran</w:t>
-      </w:r>
-      <w:proofErr w:type="spellEnd"/>
-      <w:r>
-        <w:rPr>
-          <w:rFonts w:cstheme="minorHAnsi"/>
-          <w:sz w:val="24"/>
-          <w:szCs w:val="24"/>
-        </w:rPr>
-        <w:t xml:space="preserve"> Response yang </w:t>
-      </w:r>
-      <w:proofErr w:type="spellStart"/>
-      <w:r>
-        <w:rPr>
-          <w:rFonts w:cstheme="minorHAnsi"/>
-          <w:sz w:val="24"/>
-          <w:szCs w:val="24"/>
-        </w:rPr>
-        <w:t>ditimbulkan</w:t>
-      </w:r>
-      <w:proofErr w:type="spellEnd"/>
-      <w:r>
-        <w:rPr>
-          <w:rFonts w:cstheme="minorHAnsi"/>
-          <w:sz w:val="24"/>
-          <w:szCs w:val="24"/>
-        </w:rPr>
-        <w:t xml:space="preserve"> oleh Predictor.</w:t>
-      </w:r>
-    </w:p>
-    <w:p>
-      <w:pPr>
-        <w:rPr>
-          <w:rFonts w:cstheme="minorHAnsi"/>
-          <w:sz w:val="24"/>
-          <w:szCs w:val="24"/>
-        </w:rPr>
-      </w:pPr>
-      <w:r>
-        <w:rPr>
-          <w:rFonts w:cstheme="minorHAnsi"/>
-          <w:sz w:val="24"/>
-          <w:szCs w:val="24"/>
-        </w:rPr>
-        <w:t>Nilai-</w:t>
-      </w:r>
-      <w:proofErr w:type="spellStart"/>
-      <w:r>
-        <w:rPr>
-          <w:rFonts w:cstheme="minorHAnsi"/>
-          <w:sz w:val="24"/>
-          <w:szCs w:val="24"/>
-        </w:rPr>
-        <w:t>nilai</w:t>
-      </w:r>
-      <w:proofErr w:type="spellEnd"/>
-      <w:r>
-        <w:rPr>
-          <w:rFonts w:cstheme="minorHAnsi"/>
-          <w:sz w:val="24"/>
-          <w:szCs w:val="24"/>
-        </w:rPr>
-        <w:t xml:space="preserve"> a dan b dapat </w:t>
-      </w:r>
-      <w:proofErr w:type="spellStart"/>
-      <w:r>
-        <w:rPr>
-          <w:rFonts w:cstheme="minorHAnsi"/>
-          <w:sz w:val="24"/>
-          <w:szCs w:val="24"/>
-        </w:rPr>
-        <w:t>dihitung</w:t>
-      </w:r>
-      <w:proofErr w:type="spellEnd"/>
-      <w:r>
-        <w:rPr>
-          <w:rFonts w:cstheme="minorHAnsi"/>
-          <w:sz w:val="24"/>
-          <w:szCs w:val="24"/>
-        </w:rPr>
-        <w:t xml:space="preserve"> dengan </w:t>
-      </w:r>
-      <w:proofErr w:type="spellStart"/>
-      <w:r>
-        <w:rPr>
-          <w:rFonts w:cstheme="minorHAnsi"/>
-          <w:sz w:val="24"/>
-          <w:szCs w:val="24"/>
-        </w:rPr>
-        <w:t>menggunakan</w:t>
-      </w:r>
-      <w:proofErr w:type="spellEnd"/>
-      <w:r>
-        <w:rPr>
-          <w:rFonts w:cstheme="minorHAnsi"/>
-          <w:sz w:val="24"/>
-          <w:szCs w:val="24"/>
-        </w:rPr>
-        <w:t xml:space="preserve"> </w:t>
-      </w:r>
-      <w:proofErr w:type="spellStart"/>
-      <w:r>
-        <w:rPr>
-          <w:rFonts w:cstheme="minorHAnsi"/>
-          <w:sz w:val="24"/>
-          <w:szCs w:val="24"/>
-        </w:rPr>
-        <w:t>Rumus</w:t>
-      </w:r>
-      <w:proofErr w:type="spellEnd"/>
-      <w:r>
-        <w:rPr>
-          <w:rFonts w:cstheme="minorHAnsi"/>
-          <w:sz w:val="24"/>
-          <w:szCs w:val="24"/>
-        </w:rPr>
-        <w:t xml:space="preserve"> </w:t>
-      </w:r>
-      <w:proofErr w:type="spellStart"/>
-      <w:r>
-        <w:rPr>
-          <w:rFonts w:cstheme="minorHAnsi"/>
-          <w:sz w:val="24"/>
-          <w:szCs w:val="24"/>
-        </w:rPr>
-        <w:t>dibawah</w:t>
-      </w:r>
-      <w:proofErr w:type="spellEnd"/>
-      <w:r>
-        <w:rPr>
-          <w:rFonts w:cstheme="minorHAnsi"/>
-          <w:sz w:val="24"/>
-          <w:szCs w:val="24"/>
-        </w:rPr>
-        <w:t xml:space="preserve"> </w:t>
-      </w:r>
-      <w:proofErr w:type="gramStart"/>
-      <w:r>
-        <w:rPr>
-          <w:rFonts w:cstheme="minorHAnsi"/>
-          <w:sz w:val="24"/>
-          <w:szCs w:val="24"/>
-        </w:rPr>
-        <w:t>ini :</w:t>
-      </w:r>
-      <w:proofErr w:type="gramEnd"/>
-    </w:p>
-    <w:p>
-      <w:pPr>
-        <w:pStyle w:val="NormalWeb"/>
-        <w:shd w:val="clear" w:color="auto" w:fill="FFFFFF"/>
-        <w:spacing w:before="0" w:after="0"/>
-        <w:textAlignment w:val="baseline"/>
-        <w:rPr>
-          <w:rFonts w:ascii="Open Sans" w:hAnsi="Open Sans" w:cs="Open Sans"/>
-          <w:b/>
-          <w:bCs/>
-          <w:color w:val="000000"/>
-          <w:sz w:val="21"/>
-          <w:szCs w:val="21"/>
-        </w:rPr>
-      </w:pPr>
-      <w:r>
-        <w:rPr>
-          <w:rFonts w:ascii="Open Sans" w:hAnsi="Open Sans" w:cs="Open Sans"/>
-          <w:b/>
-          <w:bCs/>
-          <w:color w:val="000000"/>
-          <w:sz w:val="21"/>
-          <w:szCs w:val="21"/>
-        </w:rPr>
-        <w:t>a =</w:t>
-      </w:r>
-      <w:proofErr w:type="gramStart"/>
-      <w:r>
-        <w:rPr>
-          <w:rFonts w:ascii="Open Sans" w:hAnsi="Open Sans" w:cs="Open Sans"/>
-          <w:b/>
-          <w:bCs/>
-          <w:color w:val="000000"/>
-          <w:sz w:val="21"/>
-          <w:szCs w:val="21"/>
-        </w:rPr>
-        <w:t xml:space="preserve">   </w:t>
-      </w:r>
-      <w:r>
-        <w:rPr>
-          <w:rFonts w:ascii="Open Sans" w:hAnsi="Open Sans" w:cs="Open Sans"/>
-          <w:b/>
-          <w:bCs/>
-          <w:color w:val="000000"/>
-          <w:sz w:val="21"/>
-          <w:szCs w:val="21"/>
-          <w:u w:val="single"/>
-          <w:bdr w:val="none" w:sz="0" w:space="0" w:color="auto" w:frame="1"/>
-        </w:rPr>
-        <w:t>(</w:t>
-      </w:r>
-      <w:proofErr w:type="spellStart"/>
-      <w:proofErr w:type="gramEnd"/>
-      <w:r>
-        <w:rPr>
-          <w:rFonts w:ascii="Open Sans" w:hAnsi="Open Sans" w:cs="Open Sans"/>
-          <w:b/>
-          <w:bCs/>
-          <w:color w:val="000000"/>
-          <w:sz w:val="21"/>
-          <w:szCs w:val="21"/>
-          <w:u w:val="single"/>
-          <w:bdr w:val="none" w:sz="0" w:space="0" w:color="auto" w:frame="1"/>
-        </w:rPr>
-        <w:t>Σy</w:t>
-      </w:r>
-      <w:proofErr w:type="spellEnd"/>
-      <w:r>
-        <w:rPr>
-          <w:rFonts w:ascii="Open Sans" w:hAnsi="Open Sans" w:cs="Open Sans"/>
-          <w:b/>
-          <w:bCs/>
-          <w:color w:val="000000"/>
-          <w:sz w:val="21"/>
-          <w:szCs w:val="21"/>
-          <w:u w:val="single"/>
-          <w:bdr w:val="none" w:sz="0" w:space="0" w:color="auto" w:frame="1"/>
-        </w:rPr>
-        <w:t>) (Σx²) – (</w:t>
-      </w:r>
-      <w:proofErr w:type="spellStart"/>
-      <w:r>
-        <w:rPr>
-          <w:rFonts w:ascii="Open Sans" w:hAnsi="Open Sans" w:cs="Open Sans"/>
-          <w:b/>
-          <w:bCs/>
-          <w:color w:val="000000"/>
-          <w:sz w:val="21"/>
-          <w:szCs w:val="21"/>
-          <w:u w:val="single"/>
-          <w:bdr w:val="none" w:sz="0" w:space="0" w:color="auto" w:frame="1"/>
-        </w:rPr>
-        <w:t>Σx</w:t>
-      </w:r>
-      <w:proofErr w:type="spellEnd"/>
-      <w:r>
-        <w:rPr>
-          <w:rFonts w:ascii="Open Sans" w:hAnsi="Open Sans" w:cs="Open Sans"/>
-          <w:b/>
-          <w:bCs/>
-          <w:color w:val="000000"/>
-          <w:sz w:val="21"/>
-          <w:szCs w:val="21"/>
-          <w:u w:val="single"/>
-          <w:bdr w:val="none" w:sz="0" w:space="0" w:color="auto" w:frame="1"/>
-        </w:rPr>
-        <w:t>) (</w:t>
-      </w:r>
-      <w:proofErr w:type="spellStart"/>
-      <w:r>
-        <w:rPr>
-          <w:rFonts w:ascii="Open Sans" w:hAnsi="Open Sans" w:cs="Open Sans"/>
-          <w:b/>
-          <w:bCs/>
-          <w:color w:val="000000"/>
-          <w:sz w:val="21"/>
-          <w:szCs w:val="21"/>
-          <w:u w:val="single"/>
-          <w:bdr w:val="none" w:sz="0" w:space="0" w:color="auto" w:frame="1"/>
-        </w:rPr>
-        <w:t>Σxy</w:t>
-      </w:r>
-      <w:proofErr w:type="spellEnd"/>
-      <w:r>
-        <w:rPr>
-          <w:rFonts w:ascii="Open Sans" w:hAnsi="Open Sans" w:cs="Open Sans"/>
-          <w:b/>
-          <w:bCs/>
-          <w:color w:val="000000"/>
-          <w:sz w:val="21"/>
-          <w:szCs w:val="21"/>
-          <w:u w:val="single"/>
-          <w:bdr w:val="none" w:sz="0" w:space="0" w:color="auto" w:frame="1"/>
-        </w:rPr>
-        <w:t>)</w:t>
-      </w:r>
-      <w:r>
-        <w:rPr>
-          <w:rFonts w:ascii="Open Sans" w:hAnsi="Open Sans" w:cs="Open Sans"/>
-          <w:b/>
-          <w:bCs/>
-          <w:color w:val="000000"/>
-          <w:sz w:val="21"/>
-          <w:szCs w:val="21"/>
-        </w:rPr>
-        <w:br/>
-        <w:t xml:space="preserve">             n(Σx²) – (</w:t>
-      </w:r>
-      <w:proofErr w:type="spellStart"/>
-      <w:r>
-        <w:rPr>
-          <w:rFonts w:ascii="Open Sans" w:hAnsi="Open Sans" w:cs="Open Sans"/>
-          <w:b/>
-          <w:bCs/>
-          <w:color w:val="000000"/>
-          <w:sz w:val="21"/>
-          <w:szCs w:val="21"/>
-        </w:rPr>
-        <w:t>Σx</w:t>
-      </w:r>
-      <w:proofErr w:type="spellEnd"/>
-      <w:r>
-        <w:rPr>
-          <w:rFonts w:ascii="Open Sans" w:hAnsi="Open Sans" w:cs="Open Sans"/>
-          <w:b/>
-          <w:bCs/>
-          <w:color w:val="000000"/>
-          <w:sz w:val="21"/>
-          <w:szCs w:val="21"/>
-        </w:rPr>
-        <w:t>)²</w:t>
-      </w:r>
-    </w:p>
-    <w:p>
-      <w:pPr>
-        <w:pStyle w:val="NormalWeb"/>
-        <w:shd w:val="clear" w:color="auto" w:fill="FFFFFF"/>
-        <w:spacing w:before="0" w:after="0"/>
-        <w:textAlignment w:val="baseline"/>
-        <w:rPr>
-          <w:rFonts w:ascii="Open Sans" w:hAnsi="Open Sans" w:cs="Open Sans"/>
-          <w:b/>
-          <w:bCs/>
-          <w:color w:val="000000"/>
-          <w:sz w:val="21"/>
-          <w:szCs w:val="21"/>
-        </w:rPr>
-      </w:pPr>
-      <w:r>
-        <w:rPr>
-          <w:rFonts w:ascii="Open Sans" w:hAnsi="Open Sans" w:cs="Open Sans"/>
-          <w:b/>
-          <w:bCs/>
-          <w:color w:val="000000"/>
-          <w:sz w:val="21"/>
-          <w:szCs w:val="21"/>
-        </w:rPr>
-        <w:t>b =   </w:t>
-      </w:r>
-      <w:r>
-        <w:rPr>
-          <w:rFonts w:ascii="Open Sans" w:hAnsi="Open Sans" w:cs="Open Sans"/>
-          <w:b/>
-          <w:bCs/>
-          <w:color w:val="000000"/>
-          <w:sz w:val="21"/>
-          <w:szCs w:val="21"/>
-          <w:u w:val="single"/>
-          <w:bdr w:val="none" w:sz="0" w:space="0" w:color="auto" w:frame="1"/>
-        </w:rPr>
-        <w:t>n(</w:t>
-      </w:r>
-      <w:proofErr w:type="spellStart"/>
-      <w:r>
-        <w:rPr>
-          <w:rFonts w:ascii="Open Sans" w:hAnsi="Open Sans" w:cs="Open Sans"/>
-          <w:b/>
-          <w:bCs/>
-          <w:color w:val="000000"/>
-          <w:sz w:val="21"/>
-          <w:szCs w:val="21"/>
-          <w:u w:val="single"/>
-          <w:bdr w:val="none" w:sz="0" w:space="0" w:color="auto" w:frame="1"/>
-        </w:rPr>
-        <w:t>Σxy</w:t>
-      </w:r>
-      <w:proofErr w:type="spellEnd"/>
-      <w:r>
-        <w:rPr>
-          <w:rFonts w:ascii="Open Sans" w:hAnsi="Open Sans" w:cs="Open Sans"/>
-          <w:b/>
-          <w:bCs/>
-          <w:color w:val="000000"/>
-          <w:sz w:val="21"/>
-          <w:szCs w:val="21"/>
-          <w:u w:val="single"/>
-          <w:bdr w:val="none" w:sz="0" w:space="0" w:color="auto" w:frame="1"/>
-        </w:rPr>
-        <w:t>) – (</w:t>
-      </w:r>
-      <w:proofErr w:type="spellStart"/>
-      <w:r>
-        <w:rPr>
-          <w:rFonts w:ascii="Open Sans" w:hAnsi="Open Sans" w:cs="Open Sans"/>
-          <w:b/>
-          <w:bCs/>
-          <w:color w:val="000000"/>
-          <w:sz w:val="21"/>
-          <w:szCs w:val="21"/>
-          <w:u w:val="single"/>
-          <w:bdr w:val="none" w:sz="0" w:space="0" w:color="auto" w:frame="1"/>
-        </w:rPr>
-        <w:t>Σx</w:t>
-      </w:r>
-      <w:proofErr w:type="spellEnd"/>
-      <w:r>
-        <w:rPr>
-          <w:rFonts w:ascii="Open Sans" w:hAnsi="Open Sans" w:cs="Open Sans"/>
-          <w:b/>
-          <w:bCs/>
-          <w:color w:val="000000"/>
-          <w:sz w:val="21"/>
-          <w:szCs w:val="21"/>
-          <w:u w:val="single"/>
-          <w:bdr w:val="none" w:sz="0" w:space="0" w:color="auto" w:frame="1"/>
-        </w:rPr>
-        <w:t>) (</w:t>
-      </w:r>
-      <w:proofErr w:type="spellStart"/>
-      <w:r>
-        <w:rPr>
-          <w:rFonts w:ascii="Open Sans" w:hAnsi="Open Sans" w:cs="Open Sans"/>
-          <w:b/>
-          <w:bCs/>
-          <w:color w:val="000000"/>
-          <w:sz w:val="21"/>
-          <w:szCs w:val="21"/>
-          <w:u w:val="single"/>
-          <w:bdr w:val="none" w:sz="0" w:space="0" w:color="auto" w:frame="1"/>
-        </w:rPr>
-        <w:t>Σy</w:t>
-      </w:r>
-      <w:proofErr w:type="spellEnd"/>
-      <w:r>
-        <w:rPr>
-          <w:rFonts w:ascii="Open Sans" w:hAnsi="Open Sans" w:cs="Open Sans"/>
-          <w:b/>
-          <w:bCs/>
-          <w:color w:val="000000"/>
-          <w:sz w:val="21"/>
-          <w:szCs w:val="21"/>
-          <w:u w:val="single"/>
-          <w:bdr w:val="none" w:sz="0" w:space="0" w:color="auto" w:frame="1"/>
-        </w:rPr>
-        <w:t>)</w:t>
-      </w:r>
-      <w:r>
-        <w:rPr>
-          <w:rFonts w:ascii="Open Sans" w:hAnsi="Open Sans" w:cs="Open Sans"/>
-          <w:b/>
-          <w:bCs/>
-          <w:color w:val="000000"/>
-          <w:sz w:val="21"/>
-          <w:szCs w:val="21"/>
-        </w:rPr>
-        <w:br/>
-        <w:t xml:space="preserve">            n(Σx²) – (</w:t>
-      </w:r>
-      <w:proofErr w:type="spellStart"/>
-      <w:r>
-        <w:rPr>
-          <w:rFonts w:ascii="Open Sans" w:hAnsi="Open Sans" w:cs="Open Sans"/>
-          <w:b/>
-          <w:bCs/>
-          <w:color w:val="000000"/>
-          <w:sz w:val="21"/>
-          <w:szCs w:val="21"/>
-        </w:rPr>
-        <w:t>Σ</w:t>
-      </w:r>
-      <w:proofErr w:type="gramStart"/>
-      <w:r>
-        <w:rPr>
-          <w:rFonts w:ascii="Open Sans" w:hAnsi="Open Sans" w:cs="Open Sans"/>
-          <w:b/>
-          <w:bCs/>
-          <w:color w:val="000000"/>
-          <w:sz w:val="21"/>
-          <w:szCs w:val="21"/>
-        </w:rPr>
-        <w:t>x</w:t>
-      </w:r>
-      <w:proofErr w:type="spellEnd"/>
-      <w:r>
-        <w:rPr>
-          <w:rFonts w:ascii="Open Sans" w:hAnsi="Open Sans" w:cs="Open Sans"/>
-          <w:b/>
-          <w:bCs/>
-          <w:color w:val="000000"/>
-          <w:sz w:val="21"/>
-          <w:szCs w:val="21"/>
-        </w:rPr>
-        <w:t>)²</w:t>
-      </w:r>
-      <w:proofErr w:type="gramEnd"/>
-    </w:p>
-    <w:p>
-      <w:pPr>
-        <w:rPr>
-          <w:rFonts w:ascii="Open Sans" w:eastAsia="Times New Roman" w:hAnsi="Open Sans" w:cs="Open Sans"/>
-          <w:b/>
-          <w:bCs/>
-          <w:color w:val="000000"/>
-          <w:sz w:val="21"/>
-          <w:szCs w:val="21"/>
-          <w:lang w:eastAsia="en-ID"/>
-        </w:rPr>
-      </w:pPr>
-      <w:r>
-        <w:rPr>
-          <w:rFonts w:ascii="Open Sans" w:hAnsi="Open Sans" w:cs="Open Sans"/>
-          <w:b/>
-          <w:bCs/>
-          <w:color w:val="000000"/>
-          <w:sz w:val="21"/>
-          <w:szCs w:val="21"/>
-        </w:rPr>
-        <w:br w:type="page"/>
-      </w:r>
+    </w:p>
+    <w:p>
+      <w:pPr>
+        <w:rPr>
+          <w:rFonts w:cstheme="minorHAnsi"/>
+          <w:sz w:val="24"/>
+          <w:szCs w:val="24"/>
+          <w:lang w:val="id-ID"/>
+        </w:rPr>
+      </w:pPr>
+      <w:r>
+        <w:rPr>
+          <w:rFonts w:cstheme="minorHAnsi"/>
+          <w:sz w:val="24"/>
+          <w:szCs w:val="24"/>
+          <w:lang w:val="id-ID"/>
+        </w:rPr>
+        <w:t xml:space="preserve">Karena metode rigresi linear dapat memprediksi beberapa priode ke depan, Sedangkan beberapa metode yang pernah saya coba hanya bisa memprediksi 1 priode ramalan selanjutnya. Maka dari itu metode ini cocok dengan kasus </w:t>
+      </w:r>
+      <w:r>
+        <w:rPr>
+          <w:rFonts w:cstheme="minorHAnsi"/>
+          <w:sz w:val="24"/>
+          <w:szCs w:val="24"/>
+          <w:lang w:val="id-ID"/>
+        </w:rPr>
+        <w:t xml:space="preserve">yang saya hadapi dalam penelitian ini. </w:t>
+      </w:r>
+    </w:p>
+    <w:p>
+      <w:pPr>
+        <w:rPr>
+          <w:rFonts w:cstheme="minorHAnsi"/>
+          <w:sz w:val="24"/>
+          <w:szCs w:val="24"/>
+        </w:rPr>
+      </w:pPr>
     </w:p>
     <w:p>
       <w:pPr>
@@ -2798,118 +2072,6 @@
           <w:bCs/>
           <w:sz w:val="24"/>
           <w:szCs w:val="24"/>
-          <w:lang w:val="id-ID"/>
-        </w:rPr>
-      </w:pPr>
-      <w:proofErr w:type="spellStart"/>
-      <w:r>
-        <w:rPr>
-          <w:rFonts w:cstheme="minorHAnsi"/>
-          <w:b/>
-          <w:bCs/>
-          <w:sz w:val="24"/>
-          <w:szCs w:val="24"/>
-        </w:rPr>
-        <w:lastRenderedPageBreak/>
-        <w:t>Alasan</w:t>
-      </w:r>
-      <w:proofErr w:type="spellEnd"/>
-      <w:r>
-        <w:rPr>
-          <w:rFonts w:cstheme="minorHAnsi"/>
-          <w:b/>
-          <w:bCs/>
-          <w:sz w:val="24"/>
-          <w:szCs w:val="24"/>
-        </w:rPr>
-        <w:t xml:space="preserve"> </w:t>
-      </w:r>
-      <w:proofErr w:type="spellStart"/>
-      <w:r>
-        <w:rPr>
-          <w:rFonts w:cstheme="minorHAnsi"/>
-          <w:b/>
-          <w:bCs/>
-          <w:sz w:val="24"/>
-          <w:szCs w:val="24"/>
-        </w:rPr>
-        <w:t>Memilih</w:t>
-      </w:r>
-      <w:proofErr w:type="spellEnd"/>
-      <w:r>
-        <w:rPr>
-          <w:rFonts w:cstheme="minorHAnsi"/>
-          <w:b/>
-          <w:bCs/>
-          <w:sz w:val="24"/>
-          <w:szCs w:val="24"/>
-        </w:rPr>
-        <w:t xml:space="preserve"> </w:t>
-      </w:r>
-      <w:proofErr w:type="spellStart"/>
-      <w:r>
-        <w:rPr>
-          <w:rFonts w:cstheme="minorHAnsi"/>
-          <w:b/>
-          <w:bCs/>
-          <w:sz w:val="24"/>
-          <w:szCs w:val="24"/>
-        </w:rPr>
-        <w:t>Metode</w:t>
-      </w:r>
-      <w:proofErr w:type="spellEnd"/>
-    </w:p>
-    <w:p>
-      <w:pPr>
-        <w:rPr>
-          <w:rFonts w:cstheme="minorHAnsi"/>
-          <w:sz w:val="24"/>
-          <w:szCs w:val="24"/>
-          <w:lang w:val="id-ID"/>
-        </w:rPr>
-      </w:pPr>
-      <w:r>
-        <w:rPr>
-          <w:rFonts w:cstheme="minorHAnsi"/>
-          <w:sz w:val="24"/>
-          <w:szCs w:val="24"/>
-          <w:lang w:val="id-ID"/>
-        </w:rPr>
-        <w:t xml:space="preserve">Karena metode rigresi linear dapat memprediksi beberapa priode ke depan, Sedangkan beberapa metode yang pernah saya coba hanya bisa memprediksi 1 priode ramalan selanjutnya. Maka dari itu metode ini cocok dengan kasus </w:t>
-      </w:r>
-      <w:r>
-        <w:rPr>
-          <w:rFonts w:cstheme="minorHAnsi"/>
-          <w:sz w:val="24"/>
-          <w:szCs w:val="24"/>
-          <w:lang w:val="id-ID"/>
-        </w:rPr>
-        <w:t xml:space="preserve">yang saya hadapi dalam penelitian ini. </w:t>
-      </w:r>
-    </w:p>
-    <w:p>
-      <w:pPr>
-        <w:rPr>
-          <w:rFonts w:cstheme="minorHAnsi"/>
-          <w:sz w:val="24"/>
-          <w:szCs w:val="24"/>
-        </w:rPr>
-      </w:pPr>
-    </w:p>
-    <w:p>
-      <w:pPr>
-        <w:pStyle w:val="ListParagraph"/>
-        <w:numPr>
-          <w:ilvl w:val="0"/>
-          <w:numId w:val="3"/>
-        </w:numPr>
-        <w:ind w:left="284" w:hanging="284"/>
-        <w:rPr>
-          <w:rFonts w:cstheme="minorHAnsi"/>
-          <w:b/>
-          <w:bCs/>
-          <w:sz w:val="24"/>
-          <w:szCs w:val="24"/>
         </w:rPr>
       </w:pPr>
       <w:proofErr w:type="spellStart"/>
@@ -3663,6 +2825,29 @@
           <w:szCs w:val="24"/>
         </w:rPr>
         <w:t>?</w:t>
+      </w:r>
+    </w:p>
+    <w:p>
+      <w:pPr>
+        <w:tabs>
+          <w:tab w:val="left" w:pos="3624"/>
+        </w:tabs>
+        <w:ind w:firstLine="720"/>
+        <w:rPr>
+          <w:rFonts w:cstheme="minorHAnsi"/>
+          <w:sz w:val="24"/>
+          <w:szCs w:val="24"/>
+          <w:lang w:val="id-ID"/>
+        </w:rPr>
+      </w:pPr>
+      <w:r>
+        <w:rPr>
+          <w:rFonts w:cstheme="minorHAnsi"/>
+          <w:sz w:val="24"/>
+          <w:szCs w:val="24"/>
+          <w:lang w:val="id-ID"/>
+        </w:rPr>
+        <w:t xml:space="preserve">Forecasting </w:t>
       </w:r>
     </w:p>
     <w:p>

</xml_diff>